<commit_message>
ADD: Screenshot for obstacles
</commit_message>
<xml_diff>
--- a/Mini Golf Game Docdocx.docx
+++ b/Mini Golf Game Docdocx.docx
@@ -284,6 +284,124 @@
       <w:r>
         <w:t xml:space="preserve">that will make it harder for the player to get past it. </w:t>
       </w:r>
+      <w:r>
+        <w:t xml:space="preserve"> There is a faster version of the windmill which appears in later levels.</w:t>
+      </w:r>
+    </w:p>
+    <w:p>
+      <w:r>
+        <w:drawing>
+          <wp:inline distT="0" distB="0" distL="0" distR="0" wp14:anchorId="2462D0D1" wp14:editId="40AE3BB6">
+            <wp:extent cx="5731510" cy="4269105"/>
+            <wp:effectExtent l="0" t="0" r="2540" b="0"/>
+            <wp:docPr id="139629025" name="Picture 1" descr="A video game graphics of a green and grey area&#10;&#10;Description automatically generated"/>
+            <wp:cNvGraphicFramePr>
+              <a:graphicFrameLocks xmlns:a="http://schemas.openxmlformats.org/drawingml/2006/main" noChangeAspect="1"/>
+            </wp:cNvGraphicFramePr>
+            <a:graphic xmlns:a="http://schemas.openxmlformats.org/drawingml/2006/main">
+              <a:graphicData uri="http://schemas.openxmlformats.org/drawingml/2006/picture">
+                <pic:pic xmlns:pic="http://schemas.openxmlformats.org/drawingml/2006/picture">
+                  <pic:nvPicPr>
+                    <pic:cNvPr id="139629025" name="Picture 1" descr="A video game graphics of a green and grey area&#10;&#10;Description automatically generated"/>
+                    <pic:cNvPicPr/>
+                  </pic:nvPicPr>
+                  <pic:blipFill>
+                    <a:blip r:embed="rId6"/>
+                    <a:stretch>
+                      <a:fillRect/>
+                    </a:stretch>
+                  </pic:blipFill>
+                  <pic:spPr>
+                    <a:xfrm>
+                      <a:off x="0" y="0"/>
+                      <a:ext cx="5731510" cy="4269105"/>
+                    </a:xfrm>
+                    <a:prstGeom prst="rect">
+                      <a:avLst/>
+                    </a:prstGeom>
+                  </pic:spPr>
+                </pic:pic>
+              </a:graphicData>
+            </a:graphic>
+          </wp:inline>
+        </w:drawing>
+      </w:r>
+    </w:p>
+    <w:p>
+      <w:r>
+        <w:t xml:space="preserve">This is the walls obstacle. The Player </w:t>
+      </w:r>
+      <w:proofErr w:type="gramStart"/>
+      <w:r>
+        <w:t>has to</w:t>
+      </w:r>
+      <w:proofErr w:type="gramEnd"/>
+      <w:r>
+        <w:t xml:space="preserve"> move around the two walls. Its possible to do an angled shot to get past this obstacle. In one attempt</w:t>
+      </w:r>
+    </w:p>
+    <w:p/>
+    <w:p/>
+    <w:p>
+      <w:r>
+        <w:t>Ramp</w:t>
+      </w:r>
+    </w:p>
+    <w:p>
+      <w:r>
+        <w:lastRenderedPageBreak/>
+        <w:t xml:space="preserve">The player </w:t>
+      </w:r>
+      <w:proofErr w:type="gramStart"/>
+      <w:r>
+        <w:t>has to</w:t>
+      </w:r>
+      <w:proofErr w:type="gramEnd"/>
+      <w:r>
+        <w:t xml:space="preserve"> get over the ramp without falling out of bounds</w:t>
+      </w:r>
+    </w:p>
+    <w:p>
+      <w:r>
+        <w:drawing>
+          <wp:inline distT="0" distB="0" distL="0" distR="0" wp14:anchorId="74563F26" wp14:editId="367026D1">
+            <wp:extent cx="5731510" cy="2407920"/>
+            <wp:effectExtent l="0" t="0" r="2540" b="0"/>
+            <wp:docPr id="357203893" name="Picture 1" descr="A video game screen shot&#10;&#10;Description automatically generated"/>
+            <wp:cNvGraphicFramePr>
+              <a:graphicFrameLocks xmlns:a="http://schemas.openxmlformats.org/drawingml/2006/main" noChangeAspect="1"/>
+            </wp:cNvGraphicFramePr>
+            <a:graphic xmlns:a="http://schemas.openxmlformats.org/drawingml/2006/main">
+              <a:graphicData uri="http://schemas.openxmlformats.org/drawingml/2006/picture">
+                <pic:pic xmlns:pic="http://schemas.openxmlformats.org/drawingml/2006/picture">
+                  <pic:nvPicPr>
+                    <pic:cNvPr id="357203893" name="Picture 1" descr="A video game screen shot&#10;&#10;Description automatically generated"/>
+                    <pic:cNvPicPr/>
+                  </pic:nvPicPr>
+                  <pic:blipFill>
+                    <a:blip r:embed="rId7"/>
+                    <a:stretch>
+                      <a:fillRect/>
+                    </a:stretch>
+                  </pic:blipFill>
+                  <pic:spPr>
+                    <a:xfrm>
+                      <a:off x="0" y="0"/>
+                      <a:ext cx="5731510" cy="2407920"/>
+                    </a:xfrm>
+                    <a:prstGeom prst="rect">
+                      <a:avLst/>
+                    </a:prstGeom>
+                  </pic:spPr>
+                </pic:pic>
+              </a:graphicData>
+            </a:graphic>
+          </wp:inline>
+        </w:drawing>
+      </w:r>
+      <w:r>
+        <w:tab/>
+      </w:r>
     </w:p>
     <w:p>
       <w:pPr>
@@ -484,7 +602,7 @@
                     </pic:cNvPicPr>
                   </pic:nvPicPr>
                   <pic:blipFill>
-                    <a:blip r:embed="rId6" cstate="print">
+                    <a:blip r:embed="rId8" cstate="print">
                       <a:extLst>
                         <a:ext uri="{28A0092B-C50C-407E-A947-70E740481C1C}">
                           <a14:useLocalDpi xmlns:a14="http://schemas.microsoft.com/office/drawing/2010/main" val="0"/>
@@ -634,7 +752,7 @@
                     </pic:cNvPicPr>
                   </pic:nvPicPr>
                   <pic:blipFill rotWithShape="1">
-                    <a:blip r:embed="rId7" cstate="print">
+                    <a:blip r:embed="rId9" cstate="print">
                       <a:extLst>
                         <a:ext uri="{28A0092B-C50C-407E-A947-70E740481C1C}">
                           <a14:useLocalDpi xmlns:a14="http://schemas.microsoft.com/office/drawing/2010/main" val="0"/>
@@ -872,7 +990,7 @@
                     </pic:cNvPicPr>
                   </pic:nvPicPr>
                   <pic:blipFill rotWithShape="1">
-                    <a:blip r:embed="rId7" cstate="print">
+                    <a:blip r:embed="rId9" cstate="print">
                       <a:extLst>
                         <a:ext uri="{28A0092B-C50C-407E-A947-70E740481C1C}">
                           <a14:useLocalDpi xmlns:a14="http://schemas.microsoft.com/office/drawing/2010/main" val="0"/>
@@ -1061,7 +1179,7 @@
       </w:r>
     </w:p>
     <w:p>
-      <w:hyperlink r:id="rId8" w:history="1">
+      <w:hyperlink r:id="rId10" w:history="1">
         <w:r>
           <w:rPr>
             <w:rStyle w:val="Hyperlink"/>
@@ -1079,7 +1197,20 @@
       </w:r>
     </w:p>
     <w:p>
-      <w:hyperlink r:id="rId9" w:history="1">
+      <w:r>
+        <w:t xml:space="preserve">If the </w:t>
+      </w:r>
+      <w:proofErr w:type="gramStart"/>
+      <w:r>
+        <w:t>link  expires</w:t>
+      </w:r>
+      <w:proofErr w:type="gramEnd"/>
+      <w:r>
+        <w:t xml:space="preserve"> the video is available in the repo</w:t>
+      </w:r>
+    </w:p>
+    <w:p>
+      <w:hyperlink r:id="rId11" w:history="1">
         <w:r>
           <w:rPr>
             <w:rStyle w:val="Hyperlink"/>

</xml_diff>